<commit_message>
Informe archivo Word CF completo, controladores, vistas
</commit_message>
<xml_diff>
--- a/public/bases-word/IS/CUMPLIMIENTO_FINANCIERO/IS_02.docx
+++ b/public/bases-word/IS/CUMPLIMIENTO_FINANCIERO/IS_02.docx
@@ -361,9 +361,9 @@
           <w:szCs w:val="20"/>
         </w:rPr>
       </w:pPr>
-      <w:bookmarkStart w:id="4" w:name="_Hlk95752868"/>
+      <w:bookmarkStart w:id="4" w:name="_Hlk158286568"/>
       <w:bookmarkStart w:id="5" w:name="_Hlk95985709"/>
-      <w:bookmarkStart w:id="6" w:name="_Hlk158286568"/>
+      <w:bookmarkStart w:id="6" w:name="_Hlk95752868"/>
       <w:r>
         <w:rPr>
           <w:rFonts w:ascii="Arial" w:eastAsia="Arial" w:hAnsi="Arial" w:cs="Arial"/>
@@ -1603,7 +1603,7 @@
         </w:rPr>
       </w:pPr>
       <w:bookmarkStart w:id="43" w:name="_Hlk158980047"/>
-      <w:bookmarkEnd w:id="6"/>
+      <w:bookmarkEnd w:id="4"/>
       <w:r>
         <w:rPr>
           <w:rFonts w:ascii="Arial" w:eastAsia="Arial" w:hAnsi="Arial" w:cs="Arial"/>
@@ -1612,7 +1612,6 @@
           <w:szCs w:val="20"/>
           <w:u w:val="single"/>
         </w:rPr>
-        <w:lastRenderedPageBreak/>
         <w:t>RESULTAD</w:t>
       </w:r>
       <w:commentRangeStart w:id="44"/>
@@ -2320,19 +2319,36 @@
           <w:sz w:val="20"/>
           <w:szCs w:val="20"/>
         </w:rPr>
-        <w:t>ste Órgan</w:t>
-      </w:r>
-      <w:bookmarkStart w:id="59" w:name="_GoBack"/>
-      <w:bookmarkEnd w:id="59"/>
-      <w:r>
-        <w:rPr>
-          <w:rFonts w:ascii="Arial" w:eastAsia="Arial" w:hAnsi="Arial" w:cs="Arial"/>
-          <w:sz w:val="20"/>
-          <w:szCs w:val="20"/>
-        </w:rPr>
-        <w:t xml:space="preserve">o Técnico, con asignación de folio del Sistema de Gestión de Correspondencia </w:t>
+        <w:t xml:space="preserve">ste Órgano Técnico, con asignación de folio del Sistema de Gestión de Correspondencia </w:t>
+      </w:r>
+      <w:commentRangeStart w:id="59"/>
+      <w:r>
+        <w:rPr>
+          <w:rFonts w:ascii="Arial" w:eastAsia="Arial" w:hAnsi="Arial" w:cs="Arial"/>
+          <w:sz w:val="20"/>
+          <w:szCs w:val="20"/>
+        </w:rPr>
+        <w:t>XXXX</w:t>
+      </w:r>
+      <w:commentRangeEnd w:id="59"/>
+      <w:r>
+        <w:rPr>
+          <w:rFonts w:ascii="Arial" w:eastAsia="Arial" w:hAnsi="Arial" w:cs="Arial"/>
+          <w:sz w:val="20"/>
+          <w:szCs w:val="20"/>
+        </w:rPr>
+        <w:commentReference w:id="59"/>
+      </w:r>
+      <w:r>
+        <w:rPr>
+          <w:rFonts w:ascii="Arial" w:eastAsia="Arial" w:hAnsi="Arial" w:cs="Arial"/>
+          <w:sz w:val="20"/>
+          <w:szCs w:val="20"/>
+        </w:rPr>
+        <w:t xml:space="preserve">, por medio del cual, en términos del artículo 54 fracción I de la Ley de Fiscalización Superior del Estado de México, </w:t>
       </w:r>
       <w:commentRangeStart w:id="60"/>
+      <w:commentRangeStart w:id="61"/>
       <w:r>
         <w:rPr>
           <w:rFonts w:ascii="Arial" w:eastAsia="Arial" w:hAnsi="Arial" w:cs="Arial"/>
@@ -2356,9 +2372,8 @@
           <w:sz w:val="20"/>
           <w:szCs w:val="20"/>
         </w:rPr>
-        <w:t xml:space="preserve">, por medio del cual, en términos del artículo 54 fracción I de la Ley de Fiscalización Superior del Estado de México, </w:t>
-      </w:r>
-      <w:commentRangeStart w:id="61"/>
+        <w:t xml:space="preserve">, </w:t>
+      </w:r>
       <w:commentRangeStart w:id="62"/>
       <w:r>
         <w:rPr>
@@ -2368,6 +2383,15 @@
         </w:rPr>
         <w:t>XXXX</w:t>
       </w:r>
+      <w:commentRangeEnd w:id="62"/>
+      <w:r>
+        <w:rPr>
+          <w:rFonts w:ascii="Arial" w:eastAsia="Arial" w:hAnsi="Arial" w:cs="Arial"/>
+          <w:sz w:val="20"/>
+          <w:szCs w:val="20"/>
+        </w:rPr>
+        <w:commentReference w:id="62"/>
+      </w:r>
       <w:commentRangeEnd w:id="61"/>
       <w:r>
         <w:rPr>
@@ -2392,7 +2416,7 @@
           <w:sz w:val="20"/>
           <w:szCs w:val="20"/>
         </w:rPr>
-        <w:t>XXXX</w:t>
+        <w:t xml:space="preserve">por el periodo de XXXX, </w:t>
       </w:r>
       <w:commentRangeEnd w:id="63"/>
       <w:r>
@@ -2403,23 +2427,6 @@
         </w:rPr>
         <w:commentReference w:id="63"/>
       </w:r>
-      <w:commentRangeEnd w:id="62"/>
-      <w:r>
-        <w:rPr>
-          <w:rFonts w:ascii="Arial" w:eastAsia="Arial" w:hAnsi="Arial" w:cs="Arial"/>
-          <w:sz w:val="20"/>
-          <w:szCs w:val="20"/>
-        </w:rPr>
-        <w:commentReference w:id="62"/>
-      </w:r>
-      <w:r>
-        <w:rPr>
-          <w:rFonts w:ascii="Arial" w:eastAsia="Arial" w:hAnsi="Arial" w:cs="Arial"/>
-          <w:sz w:val="20"/>
-          <w:szCs w:val="20"/>
-        </w:rPr>
-        <w:t xml:space="preserve">, </w:t>
-      </w:r>
       <w:commentRangeStart w:id="64"/>
       <w:r>
         <w:rPr>
@@ -2427,7 +2434,7 @@
           <w:sz w:val="20"/>
           <w:szCs w:val="20"/>
         </w:rPr>
-        <w:t xml:space="preserve">por el periodo de XXXX, </w:t>
+        <w:t>durante la administración XXXX</w:t>
       </w:r>
       <w:commentRangeEnd w:id="64"/>
       <w:r>
@@ -2438,6 +2445,14 @@
         </w:rPr>
         <w:commentReference w:id="64"/>
       </w:r>
+      <w:r>
+        <w:rPr>
+          <w:rFonts w:ascii="Arial" w:eastAsia="Arial" w:hAnsi="Arial" w:cs="Arial"/>
+          <w:sz w:val="20"/>
+          <w:szCs w:val="20"/>
+        </w:rPr>
+        <w:t xml:space="preserve">, presentó la siguiente documentación certificada por </w:t>
+      </w:r>
       <w:commentRangeStart w:id="65"/>
       <w:r>
         <w:rPr>
@@ -2445,42 +2460,16 @@
           <w:sz w:val="20"/>
           <w:szCs w:val="20"/>
         </w:rPr>
-        <w:t>durante la administración XXXX</w:t>
+        <w:t>XXX, XXX</w:t>
       </w:r>
       <w:commentRangeEnd w:id="65"/>
-      <w:r>
-        <w:rPr>
-          <w:rFonts w:ascii="Arial" w:eastAsia="Arial" w:hAnsi="Arial" w:cs="Arial"/>
-          <w:sz w:val="20"/>
-          <w:szCs w:val="20"/>
-        </w:rPr>
-        <w:commentReference w:id="65"/>
-      </w:r>
-      <w:r>
-        <w:rPr>
-          <w:rFonts w:ascii="Arial" w:eastAsia="Arial" w:hAnsi="Arial" w:cs="Arial"/>
-          <w:sz w:val="20"/>
-          <w:szCs w:val="20"/>
-        </w:rPr>
-        <w:t xml:space="preserve">, presentó la siguiente documentación certificada por </w:t>
-      </w:r>
-      <w:commentRangeStart w:id="66"/>
-      <w:r>
-        <w:rPr>
-          <w:rFonts w:ascii="Arial" w:eastAsia="Arial" w:hAnsi="Arial" w:cs="Arial"/>
-          <w:sz w:val="20"/>
-          <w:szCs w:val="20"/>
-        </w:rPr>
-        <w:t>XXX, XXX</w:t>
-      </w:r>
-      <w:commentRangeEnd w:id="66"/>
       <w:r>
         <w:rPr>
           <w:rStyle w:val="Refdecomentario"/>
           <w:rFonts w:ascii="Times New Roman" w:eastAsia="Times New Roman" w:hAnsi="Times New Roman" w:cs="Times New Roman"/>
           <w:lang w:val="es-ES_tradnl" w:eastAsia="es-ES"/>
         </w:rPr>
-        <w:commentReference w:id="66"/>
+        <w:commentReference w:id="65"/>
       </w:r>
       <w:r>
         <w:rPr>
@@ -2680,8 +2669,35 @@
         <w:jc w:val="both"/>
         <w:rPr>
           <w:rFonts w:ascii="Arial" w:eastAsia="Arial" w:hAnsi="Arial" w:cs="Arial"/>
-        </w:rPr>
-      </w:pPr>
+          <w:sz w:val="20"/>
+          <w:szCs w:val="20"/>
+        </w:rPr>
+      </w:pPr>
+      <w:commentRangeStart w:id="66"/>
+      <w:r>
+        <w:rPr>
+          <w:rFonts w:ascii="Arial" w:eastAsia="Arial" w:hAnsi="Arial" w:cs="Arial"/>
+          <w:sz w:val="20"/>
+          <w:szCs w:val="20"/>
+        </w:rPr>
+        <w:t xml:space="preserve">Del análisis realizado a </w:t>
+      </w:r>
+      <w:r>
+        <w:rPr>
+          <w:rFonts w:ascii="Arial" w:eastAsia="Arial" w:hAnsi="Arial" w:cs="Arial"/>
+          <w:sz w:val="20"/>
+          <w:szCs w:val="20"/>
+        </w:rPr>
+        <w:t>la información presentada</w:t>
+      </w:r>
+      <w:r>
+        <w:rPr>
+          <w:rFonts w:ascii="Arial" w:eastAsia="Arial" w:hAnsi="Arial" w:cs="Arial"/>
+          <w:sz w:val="20"/>
+          <w:szCs w:val="20"/>
+        </w:rPr>
+        <w:t xml:space="preserve"> por la entidad fiscalizada durante el proceso de atención a la acción de mérito, </w:t>
+      </w:r>
       <w:commentRangeStart w:id="67"/>
       <w:r>
         <w:rPr>
@@ -2689,41 +2705,16 @@
           <w:sz w:val="20"/>
           <w:szCs w:val="20"/>
         </w:rPr>
-        <w:t xml:space="preserve">Del análisis realizado a </w:t>
-      </w:r>
-      <w:r>
-        <w:rPr>
-          <w:rFonts w:ascii="Arial" w:eastAsia="Arial" w:hAnsi="Arial" w:cs="Arial"/>
-          <w:sz w:val="20"/>
-          <w:szCs w:val="20"/>
-        </w:rPr>
-        <w:t>la información presentada</w:t>
-      </w:r>
-      <w:r>
-        <w:rPr>
-          <w:rFonts w:ascii="Arial" w:eastAsia="Arial" w:hAnsi="Arial" w:cs="Arial"/>
-          <w:sz w:val="20"/>
-          <w:szCs w:val="20"/>
-        </w:rPr>
-        <w:t xml:space="preserve"> por la entidad fiscalizada durante el proceso de atención a la acción de mérito, </w:t>
-      </w:r>
-      <w:commentRangeStart w:id="68"/>
-      <w:r>
-        <w:rPr>
-          <w:rFonts w:ascii="Arial" w:eastAsia="Arial" w:hAnsi="Arial" w:cs="Arial"/>
-          <w:sz w:val="20"/>
-          <w:szCs w:val="20"/>
-        </w:rPr>
         <w:t>XXXXXXXX</w:t>
       </w:r>
-      <w:commentRangeEnd w:id="68"/>
+      <w:commentRangeEnd w:id="67"/>
       <w:r>
         <w:rPr>
           <w:rStyle w:val="Refdecomentario"/>
           <w:rFonts w:ascii="Times New Roman" w:eastAsia="Times New Roman" w:hAnsi="Times New Roman" w:cs="Times New Roman"/>
           <w:lang w:val="es-ES_tradnl" w:eastAsia="es-ES"/>
         </w:rPr>
-        <w:commentReference w:id="68"/>
+        <w:commentReference w:id="67"/>
       </w:r>
       <w:r>
         <w:rPr>
@@ -2740,6 +2731,33 @@
         <w:jc w:val="both"/>
         <w:rPr>
           <w:rFonts w:ascii="Arial" w:eastAsia="Arial" w:hAnsi="Arial" w:cs="Arial"/>
+        </w:rPr>
+      </w:pPr>
+    </w:p>
+    <w:p>
+      <w:pPr>
+        <w:spacing w:before="240" w:after="240" w:line="276" w:lineRule="auto"/>
+        <w:jc w:val="both"/>
+        <w:rPr>
+          <w:rFonts w:ascii="Arial" w:eastAsia="Arial" w:hAnsi="Arial" w:cs="Arial"/>
+        </w:rPr>
+      </w:pPr>
+    </w:p>
+    <w:p>
+      <w:pPr>
+        <w:spacing w:before="240" w:after="240" w:line="276" w:lineRule="auto"/>
+        <w:jc w:val="both"/>
+        <w:rPr>
+          <w:rFonts w:ascii="Arial" w:eastAsia="Arial" w:hAnsi="Arial" w:cs="Arial"/>
+        </w:rPr>
+      </w:pPr>
+    </w:p>
+    <w:p>
+      <w:pPr>
+        <w:spacing w:before="240" w:after="240" w:line="276" w:lineRule="auto"/>
+        <w:jc w:val="both"/>
+        <w:rPr>
+          <w:rFonts w:ascii="Arial" w:eastAsia="Arial" w:hAnsi="Arial" w:cs="Arial"/>
           <w:sz w:val="20"/>
           <w:szCs w:val="20"/>
         </w:rPr>
@@ -2752,7 +2770,7 @@
         </w:rPr>
         <w:t xml:space="preserve">Con base en lo anterior, se concluye que </w:t>
       </w:r>
-      <w:commentRangeStart w:id="69"/>
+      <w:commentRangeStart w:id="68"/>
       <w:r>
         <w:rPr>
           <w:rFonts w:ascii="Arial" w:eastAsia="Arial" w:hAnsi="Arial" w:cs="Arial"/>
@@ -2761,14 +2779,14 @@
         </w:rPr>
         <w:t xml:space="preserve">los argumentos esgrimidos y </w:t>
       </w:r>
-      <w:commentRangeEnd w:id="69"/>
+      <w:commentRangeEnd w:id="68"/>
       <w:r>
         <w:rPr>
           <w:rStyle w:val="Refdecomentario"/>
           <w:rFonts w:ascii="Times New Roman" w:eastAsia="Times New Roman" w:hAnsi="Times New Roman" w:cs="Times New Roman"/>
           <w:lang w:val="es-ES_tradnl" w:eastAsia="es-ES"/>
         </w:rPr>
-        <w:commentReference w:id="69"/>
+        <w:commentReference w:id="68"/>
       </w:r>
       <w:r>
         <w:rPr>
@@ -2778,7 +2796,7 @@
         </w:rPr>
         <w:t xml:space="preserve">la documentación e información presentada por la entidad fiscalizada, </w:t>
       </w:r>
-      <w:commentRangeStart w:id="70"/>
+      <w:commentRangeStart w:id="69"/>
       <w:r>
         <w:rPr>
           <w:rFonts w:ascii="Arial" w:eastAsia="Arial" w:hAnsi="Arial" w:cs="Arial"/>
@@ -2787,13 +2805,63 @@
         </w:rPr>
         <w:t>es insuficiente</w:t>
       </w:r>
-      <w:commentRangeEnd w:id="70"/>
+      <w:commentRangeEnd w:id="69"/>
       <w:r>
         <w:rPr>
           <w:rStyle w:val="Refdecomentario"/>
           <w:rFonts w:ascii="Times New Roman" w:eastAsia="Times New Roman" w:hAnsi="Times New Roman" w:cs="Times New Roman"/>
           <w:lang w:val="es-ES_tradnl" w:eastAsia="es-ES"/>
         </w:rPr>
+        <w:commentReference w:id="69"/>
+      </w:r>
+      <w:r>
+        <w:rPr>
+          <w:rFonts w:ascii="Arial" w:eastAsia="Arial" w:hAnsi="Arial" w:cs="Arial"/>
+          <w:sz w:val="20"/>
+          <w:szCs w:val="20"/>
+        </w:rPr>
+        <w:t xml:space="preserve"> </w:t>
+      </w:r>
+      <w:r>
+        <w:rPr>
+          <w:rFonts w:ascii="Arial" w:eastAsia="Arial" w:hAnsi="Arial" w:cs="Arial"/>
+          <w:sz w:val="20"/>
+          <w:szCs w:val="20"/>
+        </w:rPr>
+        <w:t xml:space="preserve">para aclarar </w:t>
+      </w:r>
+      <w:r>
+        <w:rPr>
+          <w:rFonts w:ascii="Arial" w:eastAsia="Arial" w:hAnsi="Arial" w:cs="Arial"/>
+          <w:sz w:val="20"/>
+          <w:szCs w:val="20"/>
+        </w:rPr>
+        <w:t>y</w:t>
+      </w:r>
+      <w:r>
+        <w:rPr>
+          <w:rFonts w:ascii="Arial" w:eastAsia="Arial" w:hAnsi="Arial" w:cs="Arial"/>
+          <w:sz w:val="20"/>
+          <w:szCs w:val="20"/>
+        </w:rPr>
+        <w:t xml:space="preserve"> solventar la observación de mérito ya que </w:t>
+      </w:r>
+      <w:commentRangeStart w:id="70"/>
+      <w:r>
+        <w:rPr>
+          <w:rFonts w:ascii="Arial" w:eastAsia="Arial" w:hAnsi="Arial" w:cs="Arial"/>
+          <w:sz w:val="20"/>
+          <w:szCs w:val="20"/>
+        </w:rPr>
+        <w:t>XXXX</w:t>
+      </w:r>
+      <w:commentRangeEnd w:id="70"/>
+      <w:r>
+        <w:rPr>
+          <w:rFonts w:ascii="Arial" w:eastAsia="Arial" w:hAnsi="Arial" w:cs="Arial"/>
+          <w:sz w:val="20"/>
+          <w:szCs w:val="20"/>
+        </w:rPr>
         <w:commentReference w:id="70"/>
       </w:r>
       <w:r>
@@ -2802,77 +2870,27 @@
           <w:sz w:val="20"/>
           <w:szCs w:val="20"/>
         </w:rPr>
-        <w:t xml:space="preserve"> </w:t>
-      </w:r>
-      <w:r>
-        <w:rPr>
-          <w:rFonts w:ascii="Arial" w:eastAsia="Arial" w:hAnsi="Arial" w:cs="Arial"/>
-          <w:sz w:val="20"/>
-          <w:szCs w:val="20"/>
-        </w:rPr>
-        <w:t xml:space="preserve">para aclarar </w:t>
-      </w:r>
-      <w:r>
-        <w:rPr>
-          <w:rFonts w:ascii="Arial" w:eastAsia="Arial" w:hAnsi="Arial" w:cs="Arial"/>
-          <w:sz w:val="20"/>
-          <w:szCs w:val="20"/>
-        </w:rPr>
-        <w:t>y</w:t>
-      </w:r>
-      <w:r>
-        <w:rPr>
-          <w:rFonts w:ascii="Arial" w:eastAsia="Arial" w:hAnsi="Arial" w:cs="Arial"/>
-          <w:sz w:val="20"/>
-          <w:szCs w:val="20"/>
-        </w:rPr>
-        <w:t xml:space="preserve"> solventar la observación de mérito ya que </w:t>
+        <w:t xml:space="preserve">, </w:t>
       </w:r>
       <w:commentRangeStart w:id="71"/>
-      <w:r>
-        <w:rPr>
-          <w:rFonts w:ascii="Arial" w:eastAsia="Arial" w:hAnsi="Arial" w:cs="Arial"/>
-          <w:sz w:val="20"/>
-          <w:szCs w:val="20"/>
-        </w:rPr>
-        <w:t>XXXX</w:t>
-      </w:r>
-      <w:commentRangeEnd w:id="71"/>
-      <w:r>
-        <w:rPr>
-          <w:rFonts w:ascii="Arial" w:eastAsia="Arial" w:hAnsi="Arial" w:cs="Arial"/>
-          <w:sz w:val="20"/>
-          <w:szCs w:val="20"/>
-        </w:rPr>
-        <w:commentReference w:id="71"/>
-      </w:r>
-      <w:r>
-        <w:rPr>
-          <w:rFonts w:ascii="Arial" w:eastAsia="Arial" w:hAnsi="Arial" w:cs="Arial"/>
-          <w:sz w:val="20"/>
-          <w:szCs w:val="20"/>
-        </w:rPr>
-        <w:t xml:space="preserve">, </w:t>
-      </w:r>
       <w:commentRangeStart w:id="72"/>
+      <w:r>
+        <w:rPr>
+          <w:rFonts w:ascii="Arial" w:eastAsia="Arial" w:hAnsi="Arial" w:cs="Arial"/>
+          <w:sz w:val="20"/>
+          <w:szCs w:val="20"/>
+        </w:rPr>
+        <w:t xml:space="preserve">por lo que se justifica el importe </w:t>
+      </w:r>
+      <w:r>
+        <w:rPr>
+          <w:rFonts w:ascii="Arial" w:eastAsia="Arial" w:hAnsi="Arial" w:cs="Arial"/>
+          <w:sz w:val="20"/>
+          <w:szCs w:val="20"/>
+        </w:rPr>
+        <w:t xml:space="preserve">de </w:t>
+      </w:r>
       <w:commentRangeStart w:id="73"/>
-      <w:r>
-        <w:rPr>
-          <w:rFonts w:ascii="Arial" w:eastAsia="Arial" w:hAnsi="Arial" w:cs="Arial"/>
-          <w:sz w:val="20"/>
-          <w:szCs w:val="20"/>
-        </w:rPr>
-        <w:t xml:space="preserve">por lo que se justifica el importe </w:t>
-      </w:r>
-      <w:r>
-        <w:rPr>
-          <w:rFonts w:ascii="Arial" w:eastAsia="Arial" w:hAnsi="Arial" w:cs="Arial"/>
-          <w:sz w:val="20"/>
-          <w:szCs w:val="20"/>
-        </w:rPr>
-        <w:t xml:space="preserve">de </w:t>
-      </w:r>
-      <w:commentRangeStart w:id="74"/>
       <w:r>
         <w:rPr>
           <w:rFonts w:ascii="Arial" w:eastAsia="Arial" w:hAnsi="Arial" w:cs="Arial"/>
@@ -2887,16 +2905,16 @@
           <w:rFonts w:ascii="Times New Roman" w:eastAsia="Times New Roman" w:hAnsi="Times New Roman" w:cs="Times New Roman"/>
           <w:lang w:val="es-ES_tradnl" w:eastAsia="es-ES"/>
         </w:rPr>
-        <w:commentReference w:id="75"/>
-      </w:r>
-      <w:commentRangeEnd w:id="74"/>
+        <w:commentReference w:id="74"/>
+      </w:r>
+      <w:commentRangeEnd w:id="73"/>
       <w:r>
         <w:rPr>
           <w:rStyle w:val="Refdecomentario"/>
           <w:rFonts w:ascii="Times New Roman" w:eastAsia="Times New Roman" w:hAnsi="Times New Roman" w:cs="Times New Roman"/>
           <w:lang w:val="es-ES_tradnl" w:eastAsia="es-ES"/>
         </w:rPr>
-        <w:commentReference w:id="74"/>
+        <w:commentReference w:id="73"/>
       </w:r>
       <w:r>
         <w:rPr>
@@ -2906,13 +2924,30 @@
         </w:rPr>
         <w:t xml:space="preserve">, toda vez que </w:t>
       </w:r>
-      <w:commentRangeEnd w:id="72"/>
+      <w:commentRangeEnd w:id="71"/>
       <w:r>
         <w:rPr>
           <w:rStyle w:val="Refdecomentario"/>
           <w:rFonts w:ascii="Times New Roman" w:eastAsia="Times New Roman" w:hAnsi="Times New Roman" w:cs="Times New Roman"/>
           <w:lang w:val="es-ES_tradnl" w:eastAsia="es-ES"/>
         </w:rPr>
+        <w:commentReference w:id="71"/>
+      </w:r>
+      <w:r>
+        <w:rPr>
+          <w:rFonts w:ascii="Arial" w:eastAsia="Arial" w:hAnsi="Arial" w:cs="Arial"/>
+          <w:sz w:val="20"/>
+          <w:szCs w:val="20"/>
+        </w:rPr>
+        <w:t>XXXXXXXXXXXXXXXXXX</w:t>
+      </w:r>
+      <w:commentRangeEnd w:id="72"/>
+      <w:r>
+        <w:rPr>
+          <w:rFonts w:ascii="Arial" w:eastAsia="Arial" w:hAnsi="Arial" w:cs="Arial"/>
+          <w:sz w:val="20"/>
+          <w:szCs w:val="20"/>
+        </w:rPr>
         <w:commentReference w:id="72"/>
       </w:r>
       <w:r>
@@ -2921,25 +2956,17 @@
           <w:sz w:val="20"/>
           <w:szCs w:val="20"/>
         </w:rPr>
-        <w:t>XXXXXXXXXXXXXXXXXX</w:t>
-      </w:r>
-      <w:commentRangeEnd w:id="73"/>
-      <w:r>
-        <w:rPr>
-          <w:rFonts w:ascii="Arial" w:eastAsia="Arial" w:hAnsi="Arial" w:cs="Arial"/>
-          <w:sz w:val="20"/>
-          <w:szCs w:val="20"/>
-        </w:rPr>
-        <w:commentReference w:id="73"/>
-      </w:r>
-      <w:r>
-        <w:rPr>
-          <w:rFonts w:ascii="Arial" w:eastAsia="Arial" w:hAnsi="Arial" w:cs="Arial"/>
-          <w:sz w:val="20"/>
-          <w:szCs w:val="20"/>
-        </w:rPr>
         <w:t xml:space="preserve">, </w:t>
       </w:r>
+      <w:commentRangeStart w:id="75"/>
+      <w:r>
+        <w:rPr>
+          <w:rFonts w:ascii="Arial" w:eastAsia="Arial" w:hAnsi="Arial" w:cs="Arial"/>
+          <w:sz w:val="20"/>
+          <w:szCs w:val="20"/>
+        </w:rPr>
+        <w:t xml:space="preserve">quedando pendiente por aclarar el importe de </w:t>
+      </w:r>
       <w:commentRangeStart w:id="76"/>
       <w:r>
         <w:rPr>
@@ -2947,34 +2974,25 @@
           <w:sz w:val="20"/>
           <w:szCs w:val="20"/>
         </w:rPr>
-        <w:t xml:space="preserve">quedando pendiente por aclarar el importe de </w:t>
-      </w:r>
-      <w:commentRangeStart w:id="77"/>
-      <w:r>
-        <w:rPr>
-          <w:rFonts w:ascii="Arial" w:eastAsia="Arial" w:hAnsi="Arial" w:cs="Arial"/>
-          <w:sz w:val="20"/>
-          <w:szCs w:val="20"/>
-        </w:rPr>
         <w:t>XXX</w:t>
       </w:r>
-      <w:commentRangeEnd w:id="76"/>
+      <w:commentRangeEnd w:id="75"/>
       <w:r>
         <w:rPr>
           <w:rStyle w:val="Refdecomentario"/>
           <w:rFonts w:ascii="Times New Roman" w:eastAsia="Times New Roman" w:hAnsi="Times New Roman" w:cs="Times New Roman"/>
           <w:lang w:val="es-ES_tradnl" w:eastAsia="es-ES"/>
         </w:rPr>
-        <w:commentReference w:id="76"/>
-      </w:r>
-      <w:commentRangeEnd w:id="77"/>
+        <w:commentReference w:id="75"/>
+      </w:r>
+      <w:commentRangeEnd w:id="76"/>
       <w:r>
         <w:rPr>
           <w:rStyle w:val="Refdecomentario"/>
           <w:rFonts w:ascii="Times New Roman" w:eastAsia="Times New Roman" w:hAnsi="Times New Roman" w:cs="Times New Roman"/>
           <w:lang w:val="es-ES_tradnl" w:eastAsia="es-ES"/>
         </w:rPr>
-        <w:commentReference w:id="77"/>
+        <w:commentReference w:id="76"/>
       </w:r>
       <w:r>
         <w:rPr>
@@ -2984,7 +3002,7 @@
         </w:rPr>
         <w:t xml:space="preserve">; </w:t>
       </w:r>
-      <w:commentRangeStart w:id="78"/>
+      <w:commentRangeStart w:id="77"/>
       <w:r>
         <w:rPr>
           <w:rFonts w:ascii="Arial" w:eastAsia="Arial" w:hAnsi="Arial" w:cs="Arial"/>
@@ -2993,13 +3011,47 @@
         </w:rPr>
         <w:t>XXX</w:t>
       </w:r>
-      <w:commentRangeEnd w:id="78"/>
+      <w:commentRangeEnd w:id="77"/>
       <w:r>
         <w:rPr>
           <w:rStyle w:val="Refdecomentario"/>
           <w:rFonts w:ascii="Times New Roman" w:eastAsia="Times New Roman" w:hAnsi="Times New Roman" w:cs="Times New Roman"/>
           <w:lang w:val="es-ES_tradnl" w:eastAsia="es-ES"/>
         </w:rPr>
+        <w:commentReference w:id="77"/>
+      </w:r>
+      <w:r>
+        <w:rPr>
+          <w:rFonts w:ascii="Arial" w:eastAsia="Arial" w:hAnsi="Arial" w:cs="Arial"/>
+          <w:sz w:val="20"/>
+          <w:szCs w:val="20"/>
+        </w:rPr>
+        <w:t xml:space="preserve"> </w:t>
+      </w:r>
+      <w:r>
+        <w:rPr>
+          <w:rFonts w:ascii="Arial" w:eastAsia="Arial" w:hAnsi="Arial" w:cs="Arial"/>
+          <w:sz w:val="20"/>
+          <w:szCs w:val="20"/>
+        </w:rPr>
+        <w:t xml:space="preserve">entre otras disposiciones normativas, lo previsto en </w:t>
+      </w:r>
+      <w:commentRangeStart w:id="78"/>
+      <w:r>
+        <w:rPr>
+          <w:rFonts w:ascii="Arial" w:eastAsia="Arial" w:hAnsi="Arial" w:cs="Arial"/>
+          <w:sz w:val="20"/>
+          <w:szCs w:val="20"/>
+        </w:rPr>
+        <w:t>XXXXXXXXXXXXXXXXXXXXXXXX</w:t>
+      </w:r>
+      <w:commentRangeEnd w:id="78"/>
+      <w:r>
+        <w:rPr>
+          <w:rFonts w:ascii="Arial" w:eastAsia="Arial" w:hAnsi="Arial" w:cs="Arial"/>
+          <w:sz w:val="20"/>
+          <w:szCs w:val="20"/>
+        </w:rPr>
         <w:commentReference w:id="78"/>
       </w:r>
       <w:r>
@@ -3008,68 +3060,34 @@
           <w:sz w:val="20"/>
           <w:szCs w:val="20"/>
         </w:rPr>
-        <w:t xml:space="preserve"> </w:t>
-      </w:r>
-      <w:r>
-        <w:rPr>
-          <w:rFonts w:ascii="Arial" w:eastAsia="Arial" w:hAnsi="Arial" w:cs="Arial"/>
-          <w:sz w:val="20"/>
-          <w:szCs w:val="20"/>
-        </w:rPr>
-        <w:t xml:space="preserve">entre otras disposiciones normativas, lo previsto en </w:t>
+        <w:t xml:space="preserve">, </w:t>
+      </w:r>
+      <w:r>
+        <w:rPr>
+          <w:rFonts w:ascii="Arial" w:eastAsia="Arial" w:hAnsi="Arial" w:cs="Arial"/>
+          <w:sz w:val="20"/>
+          <w:szCs w:val="20"/>
+        </w:rPr>
+        <w:t>que establece: “</w:t>
       </w:r>
       <w:commentRangeStart w:id="79"/>
       <w:r>
         <w:rPr>
           <w:rFonts w:ascii="Arial" w:eastAsia="Arial" w:hAnsi="Arial" w:cs="Arial"/>
-          <w:sz w:val="20"/>
-          <w:szCs w:val="20"/>
-        </w:rPr>
-        <w:t>XXXXXXXXXXXXXXXXXXXXXXXX</w:t>
+          <w:i/>
+          <w:sz w:val="20"/>
+          <w:szCs w:val="20"/>
+        </w:rPr>
+        <w:t>XXXXXX</w:t>
       </w:r>
       <w:commentRangeEnd w:id="79"/>
-      <w:r>
-        <w:rPr>
-          <w:rFonts w:ascii="Arial" w:eastAsia="Arial" w:hAnsi="Arial" w:cs="Arial"/>
-          <w:sz w:val="20"/>
-          <w:szCs w:val="20"/>
-        </w:rPr>
-        <w:commentReference w:id="79"/>
-      </w:r>
-      <w:r>
-        <w:rPr>
-          <w:rFonts w:ascii="Arial" w:eastAsia="Arial" w:hAnsi="Arial" w:cs="Arial"/>
-          <w:sz w:val="20"/>
-          <w:szCs w:val="20"/>
-        </w:rPr>
-        <w:t xml:space="preserve">, </w:t>
-      </w:r>
-      <w:r>
-        <w:rPr>
-          <w:rFonts w:ascii="Arial" w:eastAsia="Arial" w:hAnsi="Arial" w:cs="Arial"/>
-          <w:sz w:val="20"/>
-          <w:szCs w:val="20"/>
-        </w:rPr>
-        <w:t>que establece: “</w:t>
-      </w:r>
-      <w:commentRangeStart w:id="80"/>
-      <w:r>
-        <w:rPr>
-          <w:rFonts w:ascii="Arial" w:eastAsia="Arial" w:hAnsi="Arial" w:cs="Arial"/>
-          <w:i/>
-          <w:sz w:val="20"/>
-          <w:szCs w:val="20"/>
-        </w:rPr>
-        <w:t>XXXXXX</w:t>
-      </w:r>
-      <w:commentRangeEnd w:id="80"/>
       <w:r>
         <w:rPr>
           <w:rStyle w:val="Refdecomentario"/>
           <w:rFonts w:ascii="Times New Roman" w:eastAsia="Times New Roman" w:hAnsi="Times New Roman" w:cs="Times New Roman"/>
           <w:lang w:val="es-ES_tradnl" w:eastAsia="es-ES"/>
         </w:rPr>
-        <w:commentReference w:id="80"/>
+        <w:commentReference w:id="79"/>
       </w:r>
       <w:r>
         <w:rPr>
@@ -3079,14 +3097,14 @@
         </w:rPr>
         <w:t>”.</w:t>
       </w:r>
-      <w:commentRangeEnd w:id="67"/>
+      <w:commentRangeEnd w:id="66"/>
       <w:r>
         <w:rPr>
           <w:rStyle w:val="Refdecomentario"/>
           <w:rFonts w:ascii="Times New Roman" w:eastAsia="Times New Roman" w:hAnsi="Times New Roman" w:cs="Times New Roman"/>
           <w:lang w:val="es-ES_tradnl" w:eastAsia="es-ES"/>
         </w:rPr>
-        <w:commentReference w:id="67"/>
+        <w:commentReference w:id="66"/>
       </w:r>
     </w:p>
     <w:p>
@@ -3099,6 +3117,47 @@
           <w:szCs w:val="20"/>
         </w:rPr>
       </w:pPr>
+      <w:commentRangeStart w:id="80"/>
+      <w:r>
+        <w:rPr>
+          <w:rFonts w:ascii="Arial" w:hAnsi="Arial" w:cs="Arial"/>
+          <w:sz w:val="20"/>
+          <w:szCs w:val="20"/>
+        </w:rPr>
+        <w:t xml:space="preserve">Por tanto, </w:t>
+      </w:r>
+      <w:r>
+        <w:rPr>
+          <w:rFonts w:ascii="Arial" w:hAnsi="Arial" w:cs="Arial"/>
+          <w:sz w:val="20"/>
+          <w:szCs w:val="20"/>
+        </w:rPr>
+        <w:t>se tiene como</w:t>
+      </w:r>
+      <w:r>
+        <w:rPr>
+          <w:rFonts w:ascii="Arial" w:hAnsi="Arial" w:cs="Arial"/>
+          <w:sz w:val="20"/>
+          <w:szCs w:val="20"/>
+        </w:rPr>
+        <w:t xml:space="preserve"> no aclarado ni solventado para este Órgano Superior de Fiscalización del Estado de México, </w:t>
+      </w:r>
+      <w:r>
+        <w:rPr>
+          <w:rFonts w:ascii="Arial" w:hAnsi="Arial" w:cs="Arial"/>
+          <w:sz w:val="20"/>
+          <w:szCs w:val="20"/>
+        </w:rPr>
+        <w:t xml:space="preserve">el Pliego de Observaciones </w:t>
+      </w:r>
+      <w:r>
+        <w:rPr>
+          <w:rFonts w:ascii="Arial" w:hAnsi="Arial" w:cs="Arial"/>
+          <w:sz w:val="20"/>
+          <w:szCs w:val="20"/>
+        </w:rPr>
+        <w:t xml:space="preserve">con clave de acción </w:t>
+      </w:r>
       <w:commentRangeStart w:id="81"/>
       <w:r>
         <w:rPr>
@@ -3106,58 +3165,16 @@
           <w:sz w:val="20"/>
           <w:szCs w:val="20"/>
         </w:rPr>
-        <w:lastRenderedPageBreak/>
-        <w:t xml:space="preserve">Por tanto, </w:t>
-      </w:r>
-      <w:r>
-        <w:rPr>
-          <w:rFonts w:ascii="Arial" w:hAnsi="Arial" w:cs="Arial"/>
-          <w:sz w:val="20"/>
-          <w:szCs w:val="20"/>
-        </w:rPr>
-        <w:t>se tiene como</w:t>
-      </w:r>
-      <w:r>
-        <w:rPr>
-          <w:rFonts w:ascii="Arial" w:hAnsi="Arial" w:cs="Arial"/>
-          <w:sz w:val="20"/>
-          <w:szCs w:val="20"/>
-        </w:rPr>
-        <w:t xml:space="preserve"> no aclarado ni solventado para este Órgano Superior de Fiscalización del Estado de México, </w:t>
-      </w:r>
-      <w:r>
-        <w:rPr>
-          <w:rFonts w:ascii="Arial" w:hAnsi="Arial" w:cs="Arial"/>
-          <w:sz w:val="20"/>
-          <w:szCs w:val="20"/>
-        </w:rPr>
-        <w:t xml:space="preserve">el Pliego de Observaciones </w:t>
-      </w:r>
-      <w:r>
-        <w:rPr>
-          <w:rFonts w:ascii="Arial" w:hAnsi="Arial" w:cs="Arial"/>
-          <w:sz w:val="20"/>
-          <w:szCs w:val="20"/>
-        </w:rPr>
-        <w:t xml:space="preserve">con clave de acción </w:t>
-      </w:r>
-      <w:commentRangeStart w:id="82"/>
-      <w:r>
-        <w:rPr>
-          <w:rFonts w:ascii="Arial" w:hAnsi="Arial" w:cs="Arial"/>
-          <w:sz w:val="20"/>
-          <w:szCs w:val="20"/>
-        </w:rPr>
         <w:t>XXX</w:t>
       </w:r>
-      <w:commentRangeEnd w:id="82"/>
+      <w:commentRangeEnd w:id="81"/>
       <w:r>
         <w:rPr>
           <w:rStyle w:val="Refdecomentario"/>
           <w:rFonts w:ascii="Times New Roman" w:eastAsia="Times New Roman" w:hAnsi="Times New Roman" w:cs="Times New Roman"/>
           <w:lang w:val="es-ES_tradnl" w:eastAsia="es-ES"/>
         </w:rPr>
-        <w:commentReference w:id="82"/>
+        <w:commentReference w:id="81"/>
       </w:r>
       <w:r>
         <w:rPr>
@@ -3199,14 +3216,14 @@
         </w:rPr>
         <w:t>con fundamento en el artículo 47 fracciones XII, XVIII y XX del Reglamento Interior del Órgano Superior de Fiscalización del Estado de México; el Pliego de Observaciones será turnado a la autoridad investigadora de este Órgano Técnico, a efecto de que se inicie el procedimiento administrativo de investigación a que haya lugar, en términos de la Ley General de Responsabilidades Administrativas, la Ley de Responsabilidades Administrativas del Estado de México y Municipios y demás disposiciones jurídicas aplicables.</w:t>
       </w:r>
-      <w:commentRangeEnd w:id="81"/>
+      <w:commentRangeEnd w:id="80"/>
       <w:r>
         <w:rPr>
           <w:rStyle w:val="Refdecomentario"/>
           <w:rFonts w:ascii="Times New Roman" w:eastAsia="Times New Roman" w:hAnsi="Times New Roman" w:cs="Times New Roman"/>
           <w:lang w:val="es-ES_tradnl" w:eastAsia="es-ES"/>
         </w:rPr>
-        <w:commentReference w:id="81"/>
+        <w:commentReference w:id="80"/>
       </w:r>
     </w:p>
     <w:p>
@@ -4938,7 +4955,6 @@
           <w:szCs w:val="20"/>
           <w:lang w:eastAsia="es-MX"/>
         </w:rPr>
-        <w:lastRenderedPageBreak/>
         <w:t xml:space="preserve">Por cuanto hace </w:t>
       </w:r>
       <w:commentRangeStart w:id="124"/>
@@ -6082,7 +6098,6 @@
           <w:u w:val="single"/>
           <w:lang w:eastAsia="es-MX"/>
         </w:rPr>
-        <w:lastRenderedPageBreak/>
         <w:t xml:space="preserve">DE </w:t>
       </w:r>
       <w:commentRangeStart w:id="146"/>
@@ -7176,16 +7191,7 @@
           <w:sz w:val="20"/>
           <w:szCs w:val="20"/>
         </w:rPr>
-        <w:t xml:space="preserve">de la Ley de Fiscalización Superior del Estado de México; 4, 6 fracciones XVIII y XXXVII, 23 y 47 </w:t>
-      </w:r>
-      <w:r>
-        <w:rPr>
-          <w:rFonts w:ascii="Arial" w:eastAsia="Arial" w:hAnsi="Arial" w:cs="Arial"/>
-          <w:sz w:val="20"/>
-          <w:szCs w:val="20"/>
-        </w:rPr>
-        <w:lastRenderedPageBreak/>
-        <w:t xml:space="preserve">fracciones </w:t>
+        <w:t xml:space="preserve">de la Ley de Fiscalización Superior del Estado de México; 4, 6 fracciones XVIII y XXXVII, 23 y 47 fracciones </w:t>
       </w:r>
       <w:r>
         <w:rPr>
@@ -8461,7 +8467,6 @@
                 <w:sz w:val="20"/>
                 <w:szCs w:val="20"/>
               </w:rPr>
-              <w:lastRenderedPageBreak/>
               <w:t>Autorizó</w:t>
             </w:r>
           </w:p>
@@ -9299,7 +9304,7 @@
         </w:tc>
       </w:tr>
       <w:bookmarkEnd w:id="0"/>
-      <w:bookmarkEnd w:id="4"/>
+      <w:bookmarkEnd w:id="6"/>
     </w:tbl>
     <w:p>
       <w:pPr>
@@ -10034,6 +10039,27 @@
       </w:r>
     </w:p>
   </w:comment>
+  <w:comment w:id="59" w:author="SINAI ALEJANDRA BUSTAMANTE SANCHEZ" w:date="2021-10-01T13:05:00Z" w:initials="SABS">
+    <w:p>
+      <w:pPr>
+        <w:pStyle w:val="Textocomentario"/>
+      </w:pPr>
+      <w:r>
+        <w:rPr>
+          <w:rStyle w:val="Refdecomentario"/>
+        </w:rPr>
+        <w:annotationRef/>
+      </w:r>
+      <w:r>
+        <w:t xml:space="preserve">Número de </w:t>
+      </w:r>
+      <w:proofErr w:type="spellStart"/>
+      <w:r>
+        <w:t>Crr</w:t>
+      </w:r>
+      <w:proofErr w:type="spellEnd"/>
+    </w:p>
+  </w:comment>
   <w:comment w:id="60" w:author="SINAI ALEJANDRA BUSTAMANTE SANCHEZ" w:date="2021-10-01T13:05:00Z" w:initials="SABS">
     <w:p>
       <w:pPr>
@@ -10046,16 +10072,19 @@
         <w:annotationRef/>
       </w:r>
       <w:r>
-        <w:t xml:space="preserve">Número de </w:t>
+        <w:t xml:space="preserve">Señalar el nombre de quien firma el oficio, escrito, memorándum, </w:t>
       </w:r>
       <w:proofErr w:type="spellStart"/>
       <w:r>
-        <w:t>Crr</w:t>
+        <w:t>etc</w:t>
       </w:r>
       <w:proofErr w:type="spellEnd"/>
+      <w:r>
+        <w:t>, o en su caso, omitir el dato en caso de no tenerse incorporado</w:t>
+      </w:r>
     </w:p>
   </w:comment>
-  <w:comment w:id="61" w:author="SINAI ALEJANDRA BUSTAMANTE SANCHEZ" w:date="2021-10-01T13:05:00Z" w:initials="SABS">
+  <w:comment w:id="62" w:author="SINAI ALEJANDRA BUSTAMANTE SANCHEZ" w:date="2021-10-01T13:05:00Z" w:initials="SABS">
     <w:p>
       <w:pPr>
         <w:pStyle w:val="Textocomentario"/>
@@ -10067,7 +10096,7 @@
         <w:annotationRef/>
       </w:r>
       <w:r>
-        <w:t xml:space="preserve">Señalar el nombre de quien firma el oficio, escrito, memorándum, </w:t>
+        <w:t xml:space="preserve">Señalar el cargo de quien firma el oficio, escrito, memorándum, </w:t>
       </w:r>
       <w:proofErr w:type="spellStart"/>
       <w:r>
@@ -10078,8 +10107,13 @@
         <w:t>, o en su caso, omitir el dato en caso de no tenerse incorporado</w:t>
       </w:r>
     </w:p>
+    <w:p>
+      <w:pPr>
+        <w:pStyle w:val="Textocomentario"/>
+      </w:pPr>
+    </w:p>
   </w:comment>
-  <w:comment w:id="63" w:author="SINAI ALEJANDRA BUSTAMANTE SANCHEZ" w:date="2021-10-01T13:05:00Z" w:initials="SABS">
+  <w:comment w:id="61" w:author="SINAI ALEJANDRA BUSTAMANTE SANCHEZ" w:date="2021-10-25T16:57:00Z" w:initials="SABS">
     <w:p>
       <w:pPr>
         <w:pStyle w:val="Textocomentario"/>
@@ -10091,24 +10125,11 @@
         <w:annotationRef/>
       </w:r>
       <w:r>
-        <w:t xml:space="preserve">Señalar el cargo de quien firma el oficio, escrito, memorándum, </w:t>
-      </w:r>
-      <w:proofErr w:type="spellStart"/>
-      <w:r>
-        <w:t>etc</w:t>
-      </w:r>
-      <w:proofErr w:type="spellEnd"/>
-      <w:r>
-        <w:t>, o en su caso, omitir el dato en caso de no tenerse incorporado</w:t>
-      </w:r>
-    </w:p>
-    <w:p>
-      <w:pPr>
-        <w:pStyle w:val="Textocomentario"/>
-      </w:pPr>
+        <w:t>Nombre de quien presenta el escrito de atención a la Etapa de Aclaración y cargo</w:t>
+      </w:r>
     </w:p>
   </w:comment>
-  <w:comment w:id="62" w:author="SINAI ALEJANDRA BUSTAMANTE SANCHEZ" w:date="2021-10-25T16:57:00Z" w:initials="SABS">
+  <w:comment w:id="63" w:author="SINAI ALEJANDRA BUSTAMANTE SANCHEZ" w:date="2021-10-25T16:58:00Z" w:initials="SABS">
     <w:p>
       <w:pPr>
         <w:pStyle w:val="Textocomentario"/>
@@ -10120,11 +10141,11 @@
         <w:annotationRef/>
       </w:r>
       <w:r>
-        <w:t>Nombre de quien presenta el escrito de atención a la Etapa de Aclaración y cargo</w:t>
+        <w:t>Colocar el periodo en caso de que el servidor público ya no esté actualmente en funciones y solo estuvo por un período específico.</w:t>
       </w:r>
     </w:p>
   </w:comment>
-  <w:comment w:id="64" w:author="SINAI ALEJANDRA BUSTAMANTE SANCHEZ" w:date="2021-10-25T16:58:00Z" w:initials="SABS">
+  <w:comment w:id="64" w:author="SINAI ALEJANDRA BUSTAMANTE SANCHEZ" w:date="2021-10-01T13:05:00Z" w:initials="SABS">
     <w:p>
       <w:pPr>
         <w:pStyle w:val="Textocomentario"/>
@@ -10136,27 +10157,11 @@
         <w:annotationRef/>
       </w:r>
       <w:r>
-        <w:t>Colocar el periodo en caso de que el servidor público ya no esté actualmente en funciones y solo estuvo por un período específico.</w:t>
+        <w:t xml:space="preserve">Incluir el período de administración al que corresponde en caso de ser entidades municipales y/o sus organismos. </w:t>
       </w:r>
     </w:p>
   </w:comment>
-  <w:comment w:id="65" w:author="SINAI ALEJANDRA BUSTAMANTE SANCHEZ" w:date="2021-10-01T13:05:00Z" w:initials="SABS">
-    <w:p>
-      <w:pPr>
-        <w:pStyle w:val="Textocomentario"/>
-      </w:pPr>
-      <w:r>
-        <w:rPr>
-          <w:rStyle w:val="Refdecomentario"/>
-        </w:rPr>
-        <w:annotationRef/>
-      </w:r>
-      <w:r>
-        <w:t xml:space="preserve">Incluir el período de administración al que corresponde en caso de ser entidades municipales y/o sus organismos. </w:t>
-      </w:r>
-    </w:p>
-  </w:comment>
-  <w:comment w:id="66" w:author="MELISSA FERNANDA DUARTE MANZANO" w:date="2024-09-12T17:00:00Z" w:initials="MFDM">
+  <w:comment w:id="65" w:author="MELISSA FERNANDA DUARTE MANZANO" w:date="2024-09-12T17:00:00Z" w:initials="MFDM">
     <w:p>
       <w:pPr>
         <w:pStyle w:val="Textocomentario"/>
@@ -10196,7 +10201,7 @@
       </w:r>
     </w:p>
   </w:comment>
-  <w:comment w:id="68" w:author="MELISSA FERNANDA DUARTE MANZANO [2]" w:date="2023-11-21T09:50:00Z" w:initials="MFDM">
+  <w:comment w:id="67" w:author="MELISSA FERNANDA DUARTE MANZANO [2]" w:date="2023-11-21T09:50:00Z" w:initials="MFDM">
     <w:p>
       <w:pPr>
         <w:pStyle w:val="Textocomentario"/>
@@ -10212,7 +10217,7 @@
       </w:r>
     </w:p>
   </w:comment>
-  <w:comment w:id="69" w:author="SINAI ALEJANDRA BUSTAMANTE SANCHEZ" w:date="2022-06-07T11:49:00Z" w:initials="SABS">
+  <w:comment w:id="68" w:author="SINAI ALEJANDRA BUSTAMANTE SANCHEZ" w:date="2022-06-07T11:49:00Z" w:initials="SABS">
     <w:p>
       <w:pPr>
         <w:pStyle w:val="Textocomentario"/>
@@ -10228,7 +10233,7 @@
       </w:r>
     </w:p>
   </w:comment>
-  <w:comment w:id="70" w:author="SINAI ALEJANDRA BUSTAMANTE SANCHEZ" w:date="2022-06-07T11:52:00Z" w:initials="SABS">
+  <w:comment w:id="69" w:author="SINAI ALEJANDRA BUSTAMANTE SANCHEZ" w:date="2022-06-07T11:52:00Z" w:initials="SABS">
     <w:p>
       <w:pPr>
         <w:pStyle w:val="Textocomentario"/>
@@ -10244,7 +10249,7 @@
       </w:r>
     </w:p>
   </w:comment>
-  <w:comment w:id="71" w:author="SINAI ALEJANDRA BUSTAMANTE SANCHEZ" w:date="2021-10-25T17:00:00Z" w:initials="SABS">
+  <w:comment w:id="70" w:author="SINAI ALEJANDRA BUSTAMANTE SANCHEZ" w:date="2021-10-25T17:00:00Z" w:initials="SABS">
     <w:p>
       <w:pPr>
         <w:pStyle w:val="Textocomentario"/>
@@ -10257,6 +10262,70 @@
       </w:r>
       <w:r>
         <w:t>EN ESTE APARTADO SE DEBE AGREGAR TODAS LAS JUSTIFICACIONES POR LAS CUALES LA OBSERVACIÓN ESTÁ O SOLVENTANDO O NO ESTÁ SOLVENTANDO</w:t>
+      </w:r>
+    </w:p>
+  </w:comment>
+  <w:comment w:id="74" w:author="MELISSA FERNANDA DUARTE MANZANO [3]" w:date="2023-01-24T18:16:00Z" w:initials="MFDM">
+    <w:p>
+      <w:pPr>
+        <w:pStyle w:val="Textocomentario"/>
+      </w:pPr>
+      <w:r>
+        <w:rPr>
+          <w:rStyle w:val="Refdecomentario"/>
+        </w:rPr>
+        <w:annotationRef/>
+      </w:r>
+      <w:r>
+        <w:t>En caso de haber una solventación parcial (no solventado)</w:t>
+      </w:r>
+    </w:p>
+  </w:comment>
+  <w:comment w:id="73" w:author="MELISSA FERNANDA DUARTE MANZANO" w:date="2024-09-12T16:51:00Z" w:initials="MFDM">
+    <w:p>
+      <w:pPr>
+        <w:pStyle w:val="Textocomentario"/>
+      </w:pPr>
+      <w:r>
+        <w:rPr>
+          <w:rStyle w:val="Refdecomentario"/>
+        </w:rPr>
+        <w:annotationRef/>
+      </w:r>
+      <w:r>
+        <w:t>EL IMPORTE SE DEBE SEÑALAR CON NÚMERO Y ENTRE PARÉNTESIS CON LETRA CON LA PRIMERA EN MAYÚSCULA</w:t>
+      </w:r>
+    </w:p>
+  </w:comment>
+  <w:comment w:id="71" w:author="MELISSA FERNANDA DUARTE MANZANO [3]" w:date="2023-01-24T18:15:00Z" w:initials="MFDM">
+    <w:p>
+      <w:pPr>
+        <w:pStyle w:val="Textocomentario"/>
+      </w:pPr>
+      <w:r>
+        <w:rPr>
+          <w:rStyle w:val="Refdecomentario"/>
+        </w:rPr>
+        <w:annotationRef/>
+      </w:r>
+      <w:r>
+        <w:t>En caso de haber una solventación parcial (no solventado)</w:t>
+      </w:r>
+    </w:p>
+  </w:comment>
+  <w:comment w:id="72" w:author="SINAI ALEJANDRA BUSTAMANTE SANCHEZ" w:date="2021-10-01T13:05:00Z" w:initials="SABS">
+    <w:p>
+      <w:pPr>
+        <w:pStyle w:val="Textocomentario"/>
+      </w:pPr>
+      <w:r>
+        <w:rPr>
+          <w:rStyle w:val="Refdecomentario"/>
+        </w:rPr>
+        <w:annotationRef/>
+      </w:r>
+      <w:r>
+        <w:t xml:space="preserve">Describir el porque </w:t>
       </w:r>
     </w:p>
   </w:comment>
@@ -10276,7 +10345,7 @@
       </w:r>
     </w:p>
   </w:comment>
-  <w:comment w:id="74" w:author="MELISSA FERNANDA DUARTE MANZANO" w:date="2024-09-12T16:51:00Z" w:initials="MFDM">
+  <w:comment w:id="76" w:author="MELISSA FERNANDA DUARTE MANZANO" w:date="2024-09-12T16:51:00Z" w:initials="MFDM">
     <w:p>
       <w:pPr>
         <w:pStyle w:val="Textocomentario"/>
@@ -10292,7 +10361,7 @@
       </w:r>
     </w:p>
   </w:comment>
-  <w:comment w:id="72" w:author="MELISSA FERNANDA DUARTE MANZANO [3]" w:date="2023-01-24T18:15:00Z" w:initials="MFDM">
+  <w:comment w:id="77" w:author="MELISSA FERNANDA DUARTE MANZANO" w:date="2024-09-12T16:46:00Z" w:initials="MFDM">
     <w:p>
       <w:pPr>
         <w:pStyle w:val="Textocomentario"/>
@@ -10304,11 +10373,11 @@
         <w:annotationRef/>
       </w:r>
       <w:r>
-        <w:t>En caso de haber una solventación parcial (no solventado)</w:t>
+        <w:t>CUMPLIENDO O INCUMPLIENDO, SEGÚN SEA EL CASO</w:t>
       </w:r>
     </w:p>
   </w:comment>
-  <w:comment w:id="73" w:author="SINAI ALEJANDRA BUSTAMANTE SANCHEZ" w:date="2021-10-01T13:05:00Z" w:initials="SABS">
+  <w:comment w:id="78" w:author="SINAI ALEJANDRA BUSTAMANTE SANCHEZ" w:date="2021-10-01T13:05:00Z" w:initials="SABS">
     <w:p>
       <w:pPr>
         <w:pStyle w:val="Textocomentario"/>
@@ -10320,11 +10389,11 @@
         <w:annotationRef/>
       </w:r>
       <w:r>
-        <w:t xml:space="preserve">Describir el porque </w:t>
+        <w:t>Artículo o artículos que se incumplen y el nombre de la norma.</w:t>
       </w:r>
     </w:p>
   </w:comment>
-  <w:comment w:id="76" w:author="MELISSA FERNANDA DUARTE MANZANO [3]" w:date="2023-01-24T18:16:00Z" w:initials="MFDM">
+  <w:comment w:id="79" w:author="MELISSA FERNANDA DUARTE MANZANO" w:date="2024-09-12T16:47:00Z" w:initials="MFDM">
     <w:p>
       <w:pPr>
         <w:pStyle w:val="Textocomentario"/>
@@ -10336,11 +10405,11 @@
         <w:annotationRef/>
       </w:r>
       <w:r>
-        <w:t>En caso de haber una solventación parcial (no solventado)</w:t>
+        <w:t>LA CITA TEXTUAL DE LOS ARTÍCULOS QUE ESTAN CUMPLIENDO O INCUMPLIENDO</w:t>
       </w:r>
     </w:p>
   </w:comment>
-  <w:comment w:id="77" w:author="MELISSA FERNANDA DUARTE MANZANO" w:date="2024-09-12T16:51:00Z" w:initials="MFDM">
+  <w:comment w:id="66" w:author="MELISSA FERNANDA DUARTE MANZANO" w:date="2024-09-12T17:01:00Z" w:initials="MFDM">
     <w:p>
       <w:pPr>
         <w:pStyle w:val="Textocomentario"/>
@@ -10352,11 +10421,24 @@
         <w:annotationRef/>
       </w:r>
       <w:r>
-        <w:t>EL IMPORTE SE DEBE SEÑALAR CON NÚMERO Y ENTRE PARÉNTESIS CON LETRA CON LA PRIMERA EN MAYÚSCULA</w:t>
-      </w:r>
+        <w:t>APARTADO QUE SE APLICARÁ CUANDO SE HAYA PRESENTADO INFORMACIÓN A LA QUE SE LE REALIZÓ UN ANÁLISIS.</w:t>
+      </w:r>
+    </w:p>
+    <w:p>
+      <w:pPr>
+        <w:pStyle w:val="Textocomentario"/>
+      </w:pPr>
+      <w:r>
+        <w:t>VERIFICAR YA QUE PUEDE SER EN SINGULAR O PLURAL SEGÚN SEA EL CASO</w:t>
+      </w:r>
+    </w:p>
+    <w:p>
+      <w:pPr>
+        <w:pStyle w:val="Textocomentario"/>
+      </w:pPr>
     </w:p>
   </w:comment>
-  <w:comment w:id="78" w:author="MELISSA FERNANDA DUARTE MANZANO" w:date="2024-09-12T16:46:00Z" w:initials="MFDM">
+  <w:comment w:id="81" w:author="MELISSA FERNANDA DUARTE MANZANO" w:date="2025-03-04T11:10:00Z" w:initials="MFDM">
     <w:p>
       <w:pPr>
         <w:pStyle w:val="Textocomentario"/>
@@ -10368,23 +10450,7 @@
         <w:annotationRef/>
       </w:r>
       <w:r>
-        <w:t>CUMPLIENDO O INCUMPLIENDO, SEGÚN SEA EL CASO</w:t>
-      </w:r>
-    </w:p>
-  </w:comment>
-  <w:comment w:id="79" w:author="SINAI ALEJANDRA BUSTAMANTE SANCHEZ" w:date="2021-10-01T13:05:00Z" w:initials="SABS">
-    <w:p>
-      <w:pPr>
-        <w:pStyle w:val="Textocomentario"/>
-      </w:pPr>
-      <w:r>
-        <w:rPr>
-          <w:rStyle w:val="Refdecomentario"/>
-        </w:rPr>
-        <w:annotationRef/>
-      </w:r>
-      <w:r>
-        <w:t>Artículo o artículos que se incumplen y el nombre de la norma.</w:t>
+        <w:t>CLAVE DE ACCIÓN CORRESPONDIENTE</w:t>
       </w:r>
     </w:p>
   </w:comment>
@@ -10400,68 +10466,12 @@
         <w:annotationRef/>
       </w:r>
       <w:r>
-        <w:t>LA CITA TEXTUAL DE LOS ARTÍCULOS QUE ESTAN CUMPLIENDO O INCUMPLIENDO</w:t>
-      </w:r>
-    </w:p>
-  </w:comment>
-  <w:comment w:id="67" w:author="MELISSA FERNANDA DUARTE MANZANO" w:date="2024-09-12T17:01:00Z" w:initials="MFDM">
-    <w:p>
-      <w:pPr>
-        <w:pStyle w:val="Textocomentario"/>
-      </w:pPr>
-      <w:r>
-        <w:rPr>
-          <w:rStyle w:val="Refdecomentario"/>
-        </w:rPr>
-        <w:annotationRef/>
-      </w:r>
-      <w:r>
-        <w:t>APARTADO QUE SE APLICARÁ CUANDO SE HAYA PRESENTADO INFORMACIÓN A LA QUE SE LE REALIZÓ UN ANÁLISIS.</w:t>
-      </w:r>
-    </w:p>
-    <w:p>
-      <w:pPr>
-        <w:pStyle w:val="Textocomentario"/>
-      </w:pPr>
-      <w:r>
-        <w:t>VERIFICAR YA QUE PUEDE SER EN SINGULAR O PLURAL SEGÚN SEA EL CASO</w:t>
-      </w:r>
-    </w:p>
-    <w:p>
-      <w:pPr>
-        <w:pStyle w:val="Textocomentario"/>
-      </w:pPr>
-    </w:p>
-  </w:comment>
-  <w:comment w:id="82" w:author="MELISSA FERNANDA DUARTE MANZANO" w:date="2025-03-04T11:10:00Z" w:initials="MFDM">
-    <w:p>
-      <w:pPr>
-        <w:pStyle w:val="Textocomentario"/>
-      </w:pPr>
-      <w:r>
-        <w:rPr>
-          <w:rStyle w:val="Refdecomentario"/>
-        </w:rPr>
-        <w:annotationRef/>
-      </w:r>
-      <w:r>
-        <w:t>CLAVE DE ACCIÓN CORRESPONDIENTE</w:t>
-      </w:r>
-    </w:p>
-  </w:comment>
-  <w:comment w:id="81" w:author="MELISSA FERNANDA DUARTE MANZANO" w:date="2024-09-12T16:47:00Z" w:initials="MFDM">
-    <w:p>
-      <w:pPr>
-        <w:pStyle w:val="Textocomentario"/>
-      </w:pPr>
-      <w:r>
-        <w:rPr>
-          <w:rStyle w:val="Refdecomentario"/>
-        </w:rPr>
-        <w:annotationRef/>
-      </w:r>
-      <w:r>
-        <w:t>PÁRRAFO QUE APLICA PARA CUANDO EL PLIEGO DE OBSERVACIONES SE ENCUENTRA NO SOLVENTADO</w:t>
+        <w:t>PÁRRAFO QUE AP</w:t>
+      </w:r>
+      <w:bookmarkStart w:id="82" w:name="_GoBack"/>
+      <w:bookmarkEnd w:id="82"/>
+      <w:r>
+        <w:t>LICA PARA CUANDO EL PLIEGO DE OBSERVACIONES SE ENCUENTRA NO SOLVENTADO</w:t>
       </w:r>
     </w:p>
   </w:comment>
@@ -16827,7 +16837,7 @@
 </file>
 
 <file path=customXml/itemProps1.xml><?xml version="1.0" encoding="utf-8"?>
-<ds:datastoreItem xmlns:ds="http://schemas.openxmlformats.org/officeDocument/2006/customXml" ds:itemID="{75E7CD07-A386-4383-BA1B-0C484DE7A7CB}">
+<ds:datastoreItem xmlns:ds="http://schemas.openxmlformats.org/officeDocument/2006/customXml" ds:itemID="{44016B6D-F6D0-48A7-A587-A137A42386D0}">
   <ds:schemaRefs>
     <ds:schemaRef ds:uri="http://schemas.openxmlformats.org/officeDocument/2006/bibliography"/>
   </ds:schemaRefs>

</xml_diff>